<commit_message>
02. Beaver at Work_Problem_Description.docx
</commit_message>
<xml_diff>
--- a/C#/04.C# Advanced/Exams/Exam-20 February2022/02. Beaver at Work_Problem_Description.docx
+++ b/C#/04.C# Advanced/Exams/Exam-20 February2022/02. Beaver at Work_Problem_Description.docx
@@ -1,6 +1,6 @@
 
 <file path=word/document.xml><?xml version="1.0" encoding="utf-8"?>
-<w:document xmlns:wpc="http://schemas.microsoft.com/office/word/2010/wordprocessingCanvas" xmlns:cx="http://schemas.microsoft.com/office/drawing/2014/chartex" xmlns:cx1="http://schemas.microsoft.com/office/drawing/2015/9/8/chartex" xmlns:cx2="http://schemas.microsoft.com/office/drawing/2015/10/21/chartex" xmlns:cx3="http://schemas.microsoft.com/office/drawing/2016/5/9/chartex" xmlns:cx4="http://schemas.microsoft.com/office/drawing/2016/5/10/chartex" xmlns:cx5="http://schemas.microsoft.com/office/drawing/2016/5/11/chartex" xmlns:cx6="http://schemas.microsoft.com/office/drawing/2016/5/12/chartex" xmlns:cx7="http://schemas.microsoft.com/office/drawing/2016/5/13/chartex" xmlns:cx8="http://schemas.microsoft.com/office/drawing/2016/5/14/chartex" xmlns:mc="http://schemas.openxmlformats.org/markup-compatibility/2006" xmlns:aink="http://schemas.microsoft.com/office/drawing/2016/ink" xmlns:am3d="http://schemas.microsoft.com/office/drawing/2017/model3d" xmlns:o="urn:schemas-microsoft-com:office:office" xmlns:r="http://schemas.openxmlformats.org/officeDocument/2006/relationships" xmlns:m="http://schemas.openxmlformats.org/officeDocument/2006/math" xmlns:v="urn:schemas-microsoft-com:vml" xmlns:wp14="http://schemas.microsoft.com/office/word/2010/wordprocessingDrawing" xmlns:wp="http://schemas.openxmlformats.org/drawingml/2006/wordprocessingDrawing" xmlns:w10="urn:schemas-microsoft-com:office:word" xmlns:w="http://schemas.openxmlformats.org/wordprocessingml/2006/main" xmlns:w14="http://schemas.microsoft.com/office/word/2010/wordml" xmlns:w15="http://schemas.microsoft.com/office/word/2012/wordml" xmlns:w16cex="http://schemas.microsoft.com/office/word/2018/wordml/cex" xmlns:w16cid="http://schemas.microsoft.com/office/word/2016/wordml/cid" xmlns:w16="http://schemas.microsoft.com/office/word/2018/wordml" xmlns:w16sdtdh="http://schemas.microsoft.com/office/word/2020/wordml/sdtdatahash" xmlns:w16se="http://schemas.microsoft.com/office/word/2015/wordml/symex" xmlns:wpg="http://schemas.microsoft.com/office/word/2010/wordprocessingGroup" xmlns:wpi="http://schemas.microsoft.com/office/word/2010/wordprocessingInk" xmlns:wne="http://schemas.microsoft.com/office/word/2006/wordml" xmlns:wps="http://schemas.microsoft.com/office/word/2010/wordprocessingShape" mc:Ignorable="w14 w15 w16se w16cid w16 w16cex w16sdtdh wp14">
+<w:document xmlns:wpc="http://schemas.microsoft.com/office/word/2010/wordprocessingCanvas" xmlns:cx="http://schemas.microsoft.com/office/drawing/2014/chartex" xmlns:cx1="http://schemas.microsoft.com/office/drawing/2015/9/8/chartex" xmlns:mc="http://schemas.openxmlformats.org/markup-compatibility/2006" xmlns:o="urn:schemas-microsoft-com:office:office" xmlns:r="http://schemas.openxmlformats.org/officeDocument/2006/relationships" xmlns:m="http://schemas.openxmlformats.org/officeDocument/2006/math" xmlns:v="urn:schemas-microsoft-com:vml" xmlns:wp14="http://schemas.microsoft.com/office/word/2010/wordprocessingDrawing" xmlns:wp="http://schemas.openxmlformats.org/drawingml/2006/wordprocessingDrawing" xmlns:w10="urn:schemas-microsoft-com:office:word" xmlns:w="http://schemas.openxmlformats.org/wordprocessingml/2006/main" xmlns:w14="http://schemas.microsoft.com/office/word/2010/wordml" xmlns:w15="http://schemas.microsoft.com/office/word/2012/wordml" xmlns:w16se="http://schemas.microsoft.com/office/word/2015/wordml/symex" xmlns:wpg="http://schemas.microsoft.com/office/word/2010/wordprocessingGroup" xmlns:wpi="http://schemas.microsoft.com/office/word/2010/wordprocessingInk" xmlns:wne="http://schemas.microsoft.com/office/word/2006/wordml" xmlns:wps="http://schemas.microsoft.com/office/word/2010/wordprocessingShape" mc:Ignorable="w14 w15 w16se wp14">
   <w:body>
     <w:p>
       <w:pPr>
@@ -3516,7 +3516,6 @@
           <w:rFonts w:eastAsia="Calibri" w:cs="Arial"/>
           <w:noProof/>
         </w:rPr>
-        <w:lastRenderedPageBreak/>
         <w:t xml:space="preserve">There will be no case where </w:t>
       </w:r>
       <w:r>
@@ -4022,6 +4021,547 @@
               <w:t>end</w:t>
             </w:r>
           </w:p>
+          <w:p>
+            <w:pPr>
+              <w:spacing w:after="0" w:line="240" w:lineRule="auto"/>
+              <w:rPr>
+                <w:rFonts w:ascii="Consolas" w:hAnsi="Consolas" w:cs="Consolas"/>
+                <w:noProof/>
+              </w:rPr>
+            </w:pPr>
+            <w:r>
+              <w:rPr>
+                <w:rFonts w:ascii="Consolas" w:hAnsi="Consolas" w:cs="Consolas"/>
+                <w:noProof/>
+              </w:rPr>
+              <w:t>4</w:t>
+            </w:r>
+          </w:p>
+          <w:p>
+            <w:pPr>
+              <w:spacing w:after="0" w:line="240" w:lineRule="auto"/>
+              <w:rPr>
+                <w:rFonts w:ascii="Consolas" w:hAnsi="Consolas" w:cs="Consolas"/>
+                <w:noProof/>
+              </w:rPr>
+            </w:pPr>
+            <w:r>
+              <w:rPr>
+                <w:rFonts w:ascii="Consolas" w:hAnsi="Consolas" w:cs="Consolas"/>
+                <w:noProof/>
+              </w:rPr>
+              <w:t xml:space="preserve">- </w:t>
+            </w:r>
+            <w:r>
+              <w:rPr>
+                <w:rFonts w:ascii="Consolas" w:hAnsi="Consolas" w:cs="Consolas"/>
+                <w:noProof/>
+              </w:rPr>
+              <w:t>F</w:t>
+            </w:r>
+            <w:r>
+              <w:rPr>
+                <w:rFonts w:ascii="Consolas" w:hAnsi="Consolas" w:cs="Consolas"/>
+                <w:noProof/>
+              </w:rPr>
+              <w:t xml:space="preserve"> e -</w:t>
+            </w:r>
+          </w:p>
+          <w:p>
+            <w:pPr>
+              <w:spacing w:after="0" w:line="240" w:lineRule="auto"/>
+              <w:rPr>
+                <w:rFonts w:ascii="Consolas" w:hAnsi="Consolas" w:cs="Consolas"/>
+                <w:noProof/>
+              </w:rPr>
+            </w:pPr>
+            <w:r>
+              <w:rPr>
+                <w:rFonts w:ascii="Consolas" w:hAnsi="Consolas" w:cs="Consolas"/>
+                <w:noProof/>
+              </w:rPr>
+              <w:t xml:space="preserve">- </w:t>
+            </w:r>
+            <w:r>
+              <w:rPr>
+                <w:rFonts w:ascii="Consolas" w:hAnsi="Consolas" w:cs="Consolas"/>
+                <w:noProof/>
+              </w:rPr>
+              <w:t>B</w:t>
+            </w:r>
+            <w:r>
+              <w:rPr>
+                <w:rFonts w:ascii="Consolas" w:hAnsi="Consolas" w:cs="Consolas"/>
+                <w:noProof/>
+              </w:rPr>
+              <w:t xml:space="preserve"> </w:t>
+            </w:r>
+            <w:r>
+              <w:rPr>
+                <w:rFonts w:ascii="Consolas" w:hAnsi="Consolas" w:cs="Consolas"/>
+                <w:noProof/>
+                <w:highlight w:val="green"/>
+              </w:rPr>
+              <w:t>F</w:t>
+            </w:r>
+            <w:r>
+              <w:rPr>
+                <w:rFonts w:ascii="Consolas" w:hAnsi="Consolas" w:cs="Consolas"/>
+                <w:noProof/>
+              </w:rPr>
+              <w:t xml:space="preserve"> y</w:t>
+            </w:r>
+          </w:p>
+          <w:p>
+            <w:pPr>
+              <w:spacing w:after="0" w:line="240" w:lineRule="auto"/>
+              <w:rPr>
+                <w:rFonts w:ascii="Consolas" w:hAnsi="Consolas" w:cs="Consolas"/>
+                <w:noProof/>
+              </w:rPr>
+            </w:pPr>
+            <w:r>
+              <w:rPr>
+                <w:rFonts w:ascii="Consolas" w:hAnsi="Consolas" w:cs="Consolas"/>
+                <w:noProof/>
+              </w:rPr>
+              <w:t xml:space="preserve">- </w:t>
+            </w:r>
+            <w:r>
+              <w:rPr>
+                <w:rFonts w:ascii="Consolas" w:hAnsi="Consolas" w:cs="Consolas"/>
+                <w:noProof/>
+              </w:rPr>
+              <w:t>-</w:t>
+            </w:r>
+            <w:r>
+              <w:rPr>
+                <w:rFonts w:ascii="Consolas" w:hAnsi="Consolas" w:cs="Consolas"/>
+                <w:noProof/>
+              </w:rPr>
+              <w:t xml:space="preserve"> - q</w:t>
+            </w:r>
+          </w:p>
+          <w:p>
+            <w:pPr>
+              <w:spacing w:after="0" w:line="240" w:lineRule="auto"/>
+              <w:rPr>
+                <w:rFonts w:ascii="Consolas" w:hAnsi="Consolas" w:cs="Consolas"/>
+                <w:noProof/>
+              </w:rPr>
+            </w:pPr>
+            <w:r>
+              <w:rPr>
+                <w:rFonts w:ascii="Consolas" w:hAnsi="Consolas" w:cs="Consolas"/>
+                <w:noProof/>
+              </w:rPr>
+              <w:t>-</w:t>
+            </w:r>
+            <w:r>
+              <w:rPr>
+                <w:rFonts w:ascii="Consolas" w:hAnsi="Consolas" w:cs="Consolas"/>
+                <w:noProof/>
+              </w:rPr>
+              <w:t xml:space="preserve"> -</w:t>
+            </w:r>
+            <w:r>
+              <w:rPr>
+                <w:rFonts w:ascii="Consolas" w:hAnsi="Consolas" w:cs="Consolas"/>
+                <w:noProof/>
+              </w:rPr>
+              <w:t xml:space="preserve"> z x</w:t>
+            </w:r>
+          </w:p>
+          <w:p>
+            <w:pPr>
+              <w:spacing w:after="0" w:line="240" w:lineRule="auto"/>
+              <w:rPr>
+                <w:rFonts w:ascii="Consolas" w:hAnsi="Consolas" w:cs="Consolas"/>
+                <w:noProof/>
+              </w:rPr>
+            </w:pPr>
+            <w:r>
+              <w:rPr>
+                <w:rFonts w:ascii="Consolas" w:hAnsi="Consolas" w:cs="Consolas"/>
+                <w:noProof/>
+              </w:rPr>
+              <w:t>up</w:t>
+            </w:r>
+          </w:p>
+          <w:p>
+            <w:pPr>
+              <w:spacing w:after="0" w:line="240" w:lineRule="auto"/>
+              <w:rPr>
+                <w:rFonts w:ascii="Consolas" w:hAnsi="Consolas" w:cs="Consolas"/>
+                <w:noProof/>
+              </w:rPr>
+            </w:pPr>
+          </w:p>
+          <w:p>
+            <w:pPr>
+              <w:spacing w:after="0" w:line="240" w:lineRule="auto"/>
+              <w:rPr>
+                <w:rFonts w:ascii="Consolas" w:hAnsi="Consolas" w:cs="Consolas"/>
+                <w:noProof/>
+              </w:rPr>
+            </w:pPr>
+            <w:r>
+              <w:rPr>
+                <w:rFonts w:ascii="Consolas" w:hAnsi="Consolas" w:cs="Consolas"/>
+                <w:noProof/>
+              </w:rPr>
+              <w:t>4</w:t>
+            </w:r>
+          </w:p>
+          <w:p>
+            <w:pPr>
+              <w:spacing w:after="0" w:line="240" w:lineRule="auto"/>
+              <w:rPr>
+                <w:rFonts w:ascii="Consolas" w:hAnsi="Consolas" w:cs="Consolas"/>
+                <w:noProof/>
+              </w:rPr>
+            </w:pPr>
+            <w:r>
+              <w:rPr>
+                <w:rFonts w:ascii="Consolas" w:hAnsi="Consolas" w:cs="Consolas"/>
+                <w:noProof/>
+              </w:rPr>
+              <w:t xml:space="preserve">- </w:t>
+            </w:r>
+            <w:r>
+              <w:rPr>
+                <w:rFonts w:ascii="Consolas" w:hAnsi="Consolas" w:cs="Consolas"/>
+                <w:noProof/>
+                <w:highlight w:val="green"/>
+              </w:rPr>
+              <w:t>-</w:t>
+            </w:r>
+            <w:r>
+              <w:rPr>
+                <w:rFonts w:ascii="Consolas" w:hAnsi="Consolas" w:cs="Consolas"/>
+                <w:noProof/>
+              </w:rPr>
+              <w:t xml:space="preserve"> e -</w:t>
+            </w:r>
+          </w:p>
+          <w:p>
+            <w:pPr>
+              <w:spacing w:after="0" w:line="240" w:lineRule="auto"/>
+              <w:rPr>
+                <w:rFonts w:ascii="Consolas" w:hAnsi="Consolas" w:cs="Consolas"/>
+                <w:noProof/>
+              </w:rPr>
+            </w:pPr>
+            <w:r>
+              <w:rPr>
+                <w:rFonts w:ascii="Consolas" w:hAnsi="Consolas" w:cs="Consolas"/>
+                <w:noProof/>
+              </w:rPr>
+              <w:t xml:space="preserve">- </w:t>
+            </w:r>
+            <w:r>
+              <w:rPr>
+                <w:rFonts w:ascii="Consolas" w:hAnsi="Consolas" w:cs="Consolas"/>
+                <w:noProof/>
+              </w:rPr>
+              <w:t>B</w:t>
+            </w:r>
+            <w:r>
+              <w:rPr>
+                <w:rFonts w:ascii="Consolas" w:hAnsi="Consolas" w:cs="Consolas"/>
+                <w:noProof/>
+              </w:rPr>
+              <w:t xml:space="preserve"> </w:t>
+            </w:r>
+            <w:r>
+              <w:rPr>
+                <w:rFonts w:ascii="Consolas" w:hAnsi="Consolas" w:cs="Consolas"/>
+                <w:noProof/>
+              </w:rPr>
+              <w:t>F</w:t>
+            </w:r>
+            <w:r>
+              <w:rPr>
+                <w:rFonts w:ascii="Consolas" w:hAnsi="Consolas" w:cs="Consolas"/>
+                <w:noProof/>
+              </w:rPr>
+              <w:t xml:space="preserve"> </w:t>
+            </w:r>
+            <w:r>
+              <w:rPr>
+                <w:rFonts w:ascii="Consolas" w:hAnsi="Consolas" w:cs="Consolas"/>
+                <w:noProof/>
+              </w:rPr>
+              <w:t>-</w:t>
+            </w:r>
+          </w:p>
+          <w:p>
+            <w:pPr>
+              <w:spacing w:after="0" w:line="240" w:lineRule="auto"/>
+              <w:rPr>
+                <w:rFonts w:ascii="Consolas" w:hAnsi="Consolas" w:cs="Consolas"/>
+                <w:noProof/>
+              </w:rPr>
+            </w:pPr>
+            <w:r>
+              <w:rPr>
+                <w:rFonts w:ascii="Consolas" w:hAnsi="Consolas" w:cs="Consolas"/>
+                <w:noProof/>
+              </w:rPr>
+              <w:t xml:space="preserve">- </w:t>
+            </w:r>
+            <w:r>
+              <w:rPr>
+                <w:rFonts w:ascii="Consolas" w:hAnsi="Consolas" w:cs="Consolas"/>
+                <w:noProof/>
+              </w:rPr>
+              <w:t>-</w:t>
+            </w:r>
+            <w:r>
+              <w:rPr>
+                <w:rFonts w:ascii="Consolas" w:hAnsi="Consolas" w:cs="Consolas"/>
+                <w:noProof/>
+              </w:rPr>
+              <w:t xml:space="preserve"> - q</w:t>
+            </w:r>
+          </w:p>
+          <w:p>
+            <w:pPr>
+              <w:spacing w:after="0" w:line="240" w:lineRule="auto"/>
+              <w:rPr>
+                <w:rFonts w:ascii="Consolas" w:hAnsi="Consolas" w:cs="Consolas"/>
+                <w:noProof/>
+              </w:rPr>
+            </w:pPr>
+            <w:r>
+              <w:rPr>
+                <w:rFonts w:ascii="Consolas" w:hAnsi="Consolas" w:cs="Consolas"/>
+                <w:noProof/>
+              </w:rPr>
+              <w:t>-</w:t>
+            </w:r>
+            <w:r>
+              <w:rPr>
+                <w:rFonts w:ascii="Consolas" w:hAnsi="Consolas" w:cs="Consolas"/>
+                <w:noProof/>
+              </w:rPr>
+              <w:t xml:space="preserve"> F</w:t>
+            </w:r>
+            <w:r>
+              <w:rPr>
+                <w:rFonts w:ascii="Consolas" w:hAnsi="Consolas" w:cs="Consolas"/>
+                <w:noProof/>
+              </w:rPr>
+              <w:t xml:space="preserve"> z x</w:t>
+            </w:r>
+          </w:p>
+          <w:p>
+            <w:pPr>
+              <w:spacing w:after="0" w:line="240" w:lineRule="auto"/>
+              <w:rPr>
+                <w:rFonts w:ascii="Consolas" w:hAnsi="Consolas" w:cs="Consolas"/>
+                <w:noProof/>
+              </w:rPr>
+            </w:pPr>
+            <w:r>
+              <w:rPr>
+                <w:rFonts w:ascii="Consolas" w:hAnsi="Consolas" w:cs="Consolas"/>
+                <w:noProof/>
+              </w:rPr>
+              <w:t>right</w:t>
+            </w:r>
+          </w:p>
+          <w:p>
+            <w:pPr>
+              <w:spacing w:after="0" w:line="240" w:lineRule="auto"/>
+              <w:rPr>
+                <w:rFonts w:ascii="Consolas" w:hAnsi="Consolas" w:cs="Consolas"/>
+                <w:noProof/>
+              </w:rPr>
+            </w:pPr>
+          </w:p>
+          <w:p>
+            <w:pPr>
+              <w:spacing w:after="0" w:line="240" w:lineRule="auto"/>
+              <w:rPr>
+                <w:rFonts w:ascii="Consolas" w:hAnsi="Consolas" w:cs="Consolas"/>
+                <w:noProof/>
+              </w:rPr>
+            </w:pPr>
+            <w:r>
+              <w:rPr>
+                <w:rFonts w:ascii="Consolas" w:hAnsi="Consolas" w:cs="Consolas"/>
+                <w:noProof/>
+              </w:rPr>
+              <w:t>4</w:t>
+            </w:r>
+          </w:p>
+          <w:p>
+            <w:pPr>
+              <w:spacing w:after="0" w:line="240" w:lineRule="auto"/>
+              <w:rPr>
+                <w:rFonts w:ascii="Consolas" w:hAnsi="Consolas" w:cs="Consolas"/>
+                <w:noProof/>
+              </w:rPr>
+            </w:pPr>
+            <w:r>
+              <w:rPr>
+                <w:rFonts w:ascii="Consolas" w:hAnsi="Consolas" w:cs="Consolas"/>
+                <w:noProof/>
+              </w:rPr>
+              <w:t xml:space="preserve">- </w:t>
+            </w:r>
+            <w:r>
+              <w:rPr>
+                <w:rFonts w:ascii="Consolas" w:hAnsi="Consolas" w:cs="Consolas"/>
+                <w:noProof/>
+                <w:highlight w:val="green"/>
+              </w:rPr>
+              <w:t>-</w:t>
+            </w:r>
+            <w:r>
+              <w:rPr>
+                <w:rFonts w:ascii="Consolas" w:hAnsi="Consolas" w:cs="Consolas"/>
+                <w:noProof/>
+              </w:rPr>
+              <w:t xml:space="preserve"> e -</w:t>
+            </w:r>
+          </w:p>
+          <w:p>
+            <w:pPr>
+              <w:spacing w:after="0" w:line="240" w:lineRule="auto"/>
+              <w:rPr>
+                <w:rFonts w:ascii="Consolas" w:hAnsi="Consolas" w:cs="Consolas"/>
+                <w:noProof/>
+              </w:rPr>
+            </w:pPr>
+            <w:r>
+              <w:rPr>
+                <w:rFonts w:ascii="Consolas" w:hAnsi="Consolas" w:cs="Consolas"/>
+                <w:noProof/>
+              </w:rPr>
+              <w:t xml:space="preserve">- </w:t>
+            </w:r>
+            <w:r>
+              <w:rPr>
+                <w:rFonts w:ascii="Consolas" w:hAnsi="Consolas" w:cs="Consolas"/>
+                <w:noProof/>
+              </w:rPr>
+              <w:t>-</w:t>
+            </w:r>
+            <w:r>
+              <w:rPr>
+                <w:rFonts w:ascii="Consolas" w:hAnsi="Consolas" w:cs="Consolas"/>
+                <w:noProof/>
+              </w:rPr>
+              <w:t xml:space="preserve"> </w:t>
+            </w:r>
+            <w:r>
+              <w:rPr>
+                <w:rFonts w:ascii="Consolas" w:hAnsi="Consolas" w:cs="Consolas"/>
+                <w:noProof/>
+              </w:rPr>
+              <w:t>B</w:t>
+            </w:r>
+            <w:r>
+              <w:rPr>
+                <w:rFonts w:ascii="Consolas" w:hAnsi="Consolas" w:cs="Consolas"/>
+                <w:noProof/>
+              </w:rPr>
+              <w:t xml:space="preserve"> </w:t>
+            </w:r>
+            <w:r>
+              <w:rPr>
+                <w:rFonts w:ascii="Consolas" w:hAnsi="Consolas" w:cs="Consolas"/>
+                <w:noProof/>
+              </w:rPr>
+              <w:t>F</w:t>
+            </w:r>
+          </w:p>
+          <w:p>
+            <w:pPr>
+              <w:spacing w:after="0" w:line="240" w:lineRule="auto"/>
+              <w:rPr>
+                <w:rFonts w:ascii="Consolas" w:hAnsi="Consolas" w:cs="Consolas"/>
+                <w:noProof/>
+              </w:rPr>
+            </w:pPr>
+            <w:r>
+              <w:rPr>
+                <w:rFonts w:ascii="Consolas" w:hAnsi="Consolas" w:cs="Consolas"/>
+                <w:noProof/>
+              </w:rPr>
+              <w:t>- - - q</w:t>
+            </w:r>
+          </w:p>
+          <w:p>
+            <w:pPr>
+              <w:spacing w:after="0" w:line="240" w:lineRule="auto"/>
+              <w:rPr>
+                <w:rFonts w:ascii="Consolas" w:hAnsi="Consolas" w:cs="Consolas"/>
+                <w:noProof/>
+              </w:rPr>
+            </w:pPr>
+            <w:r>
+              <w:rPr>
+                <w:rFonts w:ascii="Consolas" w:hAnsi="Consolas" w:cs="Consolas"/>
+                <w:noProof/>
+              </w:rPr>
+              <w:t>- F z x</w:t>
+            </w:r>
+          </w:p>
+          <w:p>
+            <w:pPr>
+              <w:spacing w:after="0" w:line="240" w:lineRule="auto"/>
+              <w:rPr>
+                <w:rFonts w:ascii="Consolas" w:hAnsi="Consolas" w:cs="Consolas"/>
+                <w:noProof/>
+              </w:rPr>
+            </w:pPr>
+            <w:r>
+              <w:rPr>
+                <w:rFonts w:ascii="Consolas" w:hAnsi="Consolas" w:cs="Consolas"/>
+                <w:noProof/>
+              </w:rPr>
+              <w:t>right</w:t>
+            </w:r>
+          </w:p>
+          <w:p>
+            <w:pPr>
+              <w:spacing w:after="0" w:line="240" w:lineRule="auto"/>
+              <w:rPr>
+                <w:rFonts w:ascii="Consolas" w:hAnsi="Consolas" w:cs="Consolas"/>
+                <w:noProof/>
+              </w:rPr>
+            </w:pPr>
+          </w:p>
+          <w:p>
+            <w:pPr>
+              <w:spacing w:after="0" w:line="240" w:lineRule="auto"/>
+              <w:rPr>
+                <w:rFonts w:ascii="Consolas" w:hAnsi="Consolas" w:cs="Consolas"/>
+                <w:noProof/>
+              </w:rPr>
+            </w:pPr>
+          </w:p>
+          <w:p>
+            <w:pPr>
+              <w:spacing w:after="0" w:line="240" w:lineRule="auto"/>
+              <w:rPr>
+                <w:rFonts w:ascii="Consolas" w:hAnsi="Consolas" w:cs="Consolas"/>
+                <w:noProof/>
+              </w:rPr>
+            </w:pPr>
+          </w:p>
+          <w:p>
+            <w:pPr>
+              <w:spacing w:after="0" w:line="240" w:lineRule="auto"/>
+              <w:rPr>
+                <w:rFonts w:ascii="Consolas" w:hAnsi="Consolas" w:cs="Consolas"/>
+                <w:noProof/>
+              </w:rPr>
+            </w:pPr>
+          </w:p>
         </w:tc>
         <w:tc>
           <w:tcPr>
@@ -6389,6 +6929,8 @@
                 <w:noProof/>
               </w:rPr>
             </w:pPr>
+            <w:bookmarkStart w:id="0" w:name="_GoBack"/>
+            <w:bookmarkEnd w:id="0"/>
           </w:p>
         </w:tc>
       </w:tr>
@@ -6683,7 +7225,7 @@
 </file>
 
 <file path=word/endnotes.xml><?xml version="1.0" encoding="utf-8"?>
-<w:endnotes xmlns:wpc="http://schemas.microsoft.com/office/word/2010/wordprocessingCanvas" xmlns:cx="http://schemas.microsoft.com/office/drawing/2014/chartex" xmlns:cx1="http://schemas.microsoft.com/office/drawing/2015/9/8/chartex" xmlns:cx2="http://schemas.microsoft.com/office/drawing/2015/10/21/chartex" xmlns:cx3="http://schemas.microsoft.com/office/drawing/2016/5/9/chartex" xmlns:cx4="http://schemas.microsoft.com/office/drawing/2016/5/10/chartex" xmlns:cx5="http://schemas.microsoft.com/office/drawing/2016/5/11/chartex" xmlns:cx6="http://schemas.microsoft.com/office/drawing/2016/5/12/chartex" xmlns:cx7="http://schemas.microsoft.com/office/drawing/2016/5/13/chartex" xmlns:cx8="http://schemas.microsoft.com/office/drawing/2016/5/14/chartex" xmlns:mc="http://schemas.openxmlformats.org/markup-compatibility/2006" xmlns:aink="http://schemas.microsoft.com/office/drawing/2016/ink" xmlns:am3d="http://schemas.microsoft.com/office/drawing/2017/model3d" xmlns:o="urn:schemas-microsoft-com:office:office" xmlns:r="http://schemas.openxmlformats.org/officeDocument/2006/relationships" xmlns:m="http://schemas.openxmlformats.org/officeDocument/2006/math" xmlns:v="urn:schemas-microsoft-com:vml" xmlns:wp14="http://schemas.microsoft.com/office/word/2010/wordprocessingDrawing" xmlns:wp="http://schemas.openxmlformats.org/drawingml/2006/wordprocessingDrawing" xmlns:w10="urn:schemas-microsoft-com:office:word" xmlns:w="http://schemas.openxmlformats.org/wordprocessingml/2006/main" xmlns:w14="http://schemas.microsoft.com/office/word/2010/wordml" xmlns:w15="http://schemas.microsoft.com/office/word/2012/wordml" xmlns:w16cex="http://schemas.microsoft.com/office/word/2018/wordml/cex" xmlns:w16cid="http://schemas.microsoft.com/office/word/2016/wordml/cid" xmlns:w16="http://schemas.microsoft.com/office/word/2018/wordml" xmlns:w16sdtdh="http://schemas.microsoft.com/office/word/2020/wordml/sdtdatahash" xmlns:w16se="http://schemas.microsoft.com/office/word/2015/wordml/symex" xmlns:wpg="http://schemas.microsoft.com/office/word/2010/wordprocessingGroup" xmlns:wpi="http://schemas.microsoft.com/office/word/2010/wordprocessingInk" xmlns:wne="http://schemas.microsoft.com/office/word/2006/wordml" xmlns:wps="http://schemas.microsoft.com/office/word/2010/wordprocessingShape" mc:Ignorable="w14 w15 w16se w16cid w16 w16cex w16sdtdh wp14">
+<w:endnotes xmlns:wpc="http://schemas.microsoft.com/office/word/2010/wordprocessingCanvas" xmlns:cx="http://schemas.microsoft.com/office/drawing/2014/chartex" xmlns:cx1="http://schemas.microsoft.com/office/drawing/2015/9/8/chartex" xmlns:mc="http://schemas.openxmlformats.org/markup-compatibility/2006" xmlns:o="urn:schemas-microsoft-com:office:office" xmlns:r="http://schemas.openxmlformats.org/officeDocument/2006/relationships" xmlns:m="http://schemas.openxmlformats.org/officeDocument/2006/math" xmlns:v="urn:schemas-microsoft-com:vml" xmlns:wp14="http://schemas.microsoft.com/office/word/2010/wordprocessingDrawing" xmlns:wp="http://schemas.openxmlformats.org/drawingml/2006/wordprocessingDrawing" xmlns:w10="urn:schemas-microsoft-com:office:word" xmlns:w="http://schemas.openxmlformats.org/wordprocessingml/2006/main" xmlns:w14="http://schemas.microsoft.com/office/word/2010/wordml" xmlns:w15="http://schemas.microsoft.com/office/word/2012/wordml" xmlns:w16se="http://schemas.microsoft.com/office/word/2015/wordml/symex" xmlns:wpg="http://schemas.microsoft.com/office/word/2010/wordprocessingGroup" xmlns:wpi="http://schemas.microsoft.com/office/word/2010/wordprocessingInk" xmlns:wne="http://schemas.microsoft.com/office/word/2006/wordml" xmlns:wps="http://schemas.microsoft.com/office/word/2010/wordprocessingShape" mc:Ignorable="w14 w15 w16se wp14">
   <w:endnote w:type="separator" w:id="-1">
     <w:p>
       <w:pPr>
@@ -6708,7 +7250,7 @@
 </file>
 
 <file path=word/footer1.xml><?xml version="1.0" encoding="utf-8"?>
-<w:ftr xmlns:wpc="http://schemas.microsoft.com/office/word/2010/wordprocessingCanvas" xmlns:cx="http://schemas.microsoft.com/office/drawing/2014/chartex" xmlns:cx1="http://schemas.microsoft.com/office/drawing/2015/9/8/chartex" xmlns:cx2="http://schemas.microsoft.com/office/drawing/2015/10/21/chartex" xmlns:cx3="http://schemas.microsoft.com/office/drawing/2016/5/9/chartex" xmlns:cx4="http://schemas.microsoft.com/office/drawing/2016/5/10/chartex" xmlns:cx5="http://schemas.microsoft.com/office/drawing/2016/5/11/chartex" xmlns:cx6="http://schemas.microsoft.com/office/drawing/2016/5/12/chartex" xmlns:cx7="http://schemas.microsoft.com/office/drawing/2016/5/13/chartex" xmlns:cx8="http://schemas.microsoft.com/office/drawing/2016/5/14/chartex" xmlns:mc="http://schemas.openxmlformats.org/markup-compatibility/2006" xmlns:aink="http://schemas.microsoft.com/office/drawing/2016/ink" xmlns:am3d="http://schemas.microsoft.com/office/drawing/2017/model3d" xmlns:o="urn:schemas-microsoft-com:office:office" xmlns:r="http://schemas.openxmlformats.org/officeDocument/2006/relationships" xmlns:m="http://schemas.openxmlformats.org/officeDocument/2006/math" xmlns:v="urn:schemas-microsoft-com:vml" xmlns:wp14="http://schemas.microsoft.com/office/word/2010/wordprocessingDrawing" xmlns:wp="http://schemas.openxmlformats.org/drawingml/2006/wordprocessingDrawing" xmlns:w10="urn:schemas-microsoft-com:office:word" xmlns:w="http://schemas.openxmlformats.org/wordprocessingml/2006/main" xmlns:w14="http://schemas.microsoft.com/office/word/2010/wordml" xmlns:w15="http://schemas.microsoft.com/office/word/2012/wordml" xmlns:w16cex="http://schemas.microsoft.com/office/word/2018/wordml/cex" xmlns:w16cid="http://schemas.microsoft.com/office/word/2016/wordml/cid" xmlns:w16="http://schemas.microsoft.com/office/word/2018/wordml" xmlns:w16sdtdh="http://schemas.microsoft.com/office/word/2020/wordml/sdtdatahash" xmlns:w16se="http://schemas.microsoft.com/office/word/2015/wordml/symex" xmlns:wpg="http://schemas.microsoft.com/office/word/2010/wordprocessingGroup" xmlns:wpi="http://schemas.microsoft.com/office/word/2010/wordprocessingInk" xmlns:wne="http://schemas.microsoft.com/office/word/2006/wordml" xmlns:wps="http://schemas.microsoft.com/office/word/2010/wordprocessingShape" mc:Ignorable="w14 w15 w16se w16cid w16 w16cex w16sdtdh wp14">
+<w:ftr xmlns:wpc="http://schemas.microsoft.com/office/word/2010/wordprocessingCanvas" xmlns:cx="http://schemas.microsoft.com/office/drawing/2014/chartex" xmlns:cx1="http://schemas.microsoft.com/office/drawing/2015/9/8/chartex" xmlns:mc="http://schemas.openxmlformats.org/markup-compatibility/2006" xmlns:o="urn:schemas-microsoft-com:office:office" xmlns:r="http://schemas.openxmlformats.org/officeDocument/2006/relationships" xmlns:m="http://schemas.openxmlformats.org/officeDocument/2006/math" xmlns:v="urn:schemas-microsoft-com:vml" xmlns:wp14="http://schemas.microsoft.com/office/word/2010/wordprocessingDrawing" xmlns:wp="http://schemas.openxmlformats.org/drawingml/2006/wordprocessingDrawing" xmlns:w10="urn:schemas-microsoft-com:office:word" xmlns:w="http://schemas.openxmlformats.org/wordprocessingml/2006/main" xmlns:w14="http://schemas.microsoft.com/office/word/2010/wordml" xmlns:w15="http://schemas.microsoft.com/office/word/2012/wordml" xmlns:w16se="http://schemas.microsoft.com/office/word/2015/wordml/symex" xmlns:wpg="http://schemas.microsoft.com/office/word/2010/wordprocessingGroup" xmlns:wpi="http://schemas.microsoft.com/office/word/2010/wordprocessingInk" xmlns:wne="http://schemas.microsoft.com/office/word/2006/wordml" xmlns:wps="http://schemas.microsoft.com/office/word/2010/wordprocessingShape" mc:Ignorable="w14 w15 w16se wp14">
   <w:p>
     <w:pPr>
       <w:pStyle w:val="Footer"/>
@@ -6716,7 +7258,6 @@
     <w:r>
       <w:rPr>
         <w:noProof/>
-        <w:lang w:val="bg-BG" w:eastAsia="bg-BG"/>
       </w:rPr>
       <mc:AlternateContent>
         <mc:Choice Requires="wps">
@@ -6810,7 +7351,7 @@
               <v:stroke joinstyle="miter"/>
               <v:path gradientshapeok="t" o:connecttype="rect"/>
             </v:shapetype>
-            <v:shape id="Text Box 6" o:spid="_x0000_s1026" type="#_x0000_t202" style="position:absolute;margin-left:109.85pt;margin-top:28.05pt;width:40.15pt;height:13pt;z-index:251660288;visibility:visible;mso-wrap-style:square;mso-width-percent:0;mso-height-percent:0;mso-wrap-distance-left:9pt;mso-wrap-distance-top:0;mso-wrap-distance-right:9pt;mso-wrap-distance-bottom:0;mso-position-horizontal:absolute;mso-position-horizontal-relative:text;mso-position-vertical:absolute;mso-position-vertical-relative:text;mso-width-percent:0;mso-height-percent:0;mso-width-relative:page;mso-height-relative:page;v-text-anchor:middle" o:gfxdata="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" filled="f" stroked="f" strokeweight=".5pt">
+            <v:shape id="Text Box 6" o:spid="_x0000_s1026" type="#_x0000_t202" style="position:absolute;margin-left:109.85pt;margin-top:28.05pt;width:40.15pt;height:13pt;z-index:251660288;visibility:visible;mso-wrap-style:square;mso-width-percent:0;mso-height-percent:0;mso-wrap-distance-left:9pt;mso-wrap-distance-top:0;mso-wrap-distance-right:9pt;mso-wrap-distance-bottom:0;mso-position-horizontal:absolute;mso-position-horizontal-relative:text;mso-position-vertical:absolute;mso-position-vertical-relative:text;mso-width-percent:0;mso-height-percent:0;mso-width-relative:page;mso-height-relative:page;v-text-anchor:middle" o:gfxdata="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" filled="f" stroked="f" strokeweight=".5pt">
               <v:textbox inset=".5mm,0,0,0">
                 <w:txbxContent>
                   <w:p>
@@ -6839,7 +7380,6 @@
     <w:r>
       <w:rPr>
         <w:noProof/>
-        <w:lang w:val="bg-BG" w:eastAsia="bg-BG"/>
       </w:rPr>
       <mc:AlternateContent>
         <mc:Choice Requires="wps">
@@ -6891,7 +7431,7 @@
                               <w:szCs w:val="17"/>
                             </w:rPr>
                           </w:pPr>
-                          <w:bookmarkStart w:id="0" w:name="_Hlk24191091"/>
+                          <w:bookmarkStart w:id="1" w:name="_Hlk24191091"/>
                           <w:r>
                             <w:rPr>
                               <w:sz w:val="17"/>
@@ -7009,7 +7549,7 @@
                             <w:t>.</w:t>
                           </w:r>
                         </w:p>
-                        <w:bookmarkEnd w:id="0"/>
+                        <w:bookmarkEnd w:id="1"/>
                         <w:p>
                           <w:pPr>
                             <w:spacing w:line="240" w:lineRule="auto"/>
@@ -7024,7 +7564,6 @@
                               <w:noProof/>
                               <w:sz w:val="18"/>
                               <w:szCs w:val="18"/>
-                              <w:lang w:val="bg-BG" w:eastAsia="bg-BG"/>
                             </w:rPr>
                             <w:drawing>
                               <wp:inline distT="0" distB="0" distL="0" distR="0" wp14:anchorId="53621E41" wp14:editId="3BF595D6">
@@ -7091,7 +7630,6 @@
                               <w:noProof/>
                               <w:sz w:val="18"/>
                               <w:szCs w:val="18"/>
-                              <w:lang w:val="bg-BG" w:eastAsia="bg-BG"/>
                             </w:rPr>
                             <w:drawing>
                               <wp:inline distT="0" distB="0" distL="0" distR="0" wp14:anchorId="64E29E7A" wp14:editId="1BD0FFE4">
@@ -7158,7 +7696,6 @@
                               <w:noProof/>
                               <w:sz w:val="18"/>
                               <w:szCs w:val="18"/>
-                              <w:lang w:val="bg-BG" w:eastAsia="bg-BG"/>
                             </w:rPr>
                             <w:drawing>
                               <wp:inline distT="0" distB="0" distL="0" distR="0" wp14:anchorId="293C9B17" wp14:editId="373E17EF">
@@ -7212,7 +7749,6 @@
                               <w:noProof/>
                               <w:sz w:val="18"/>
                               <w:szCs w:val="18"/>
-                              <w:lang w:val="bg-BG" w:eastAsia="bg-BG"/>
                             </w:rPr>
                             <w:drawing>
                               <wp:inline distT="0" distB="0" distL="0" distR="0" wp14:anchorId="75BE9FD2" wp14:editId="14C27CD2">
@@ -7242,7 +7778,7 @@
                                               <a14:useLocalDpi xmlns:a14="http://schemas.microsoft.com/office/drawing/2010/main" val="0"/>
                                             </a:ext>
                                             <a:ext uri="{837473B0-CC2E-450A-ABE3-18F120FF3D39}">
-                                              <a1611:picAttrSrcUrl xmlns:a1611="http://schemas.microsoft.com/office/drawing/2016/11/main" r:id="rId9"/>
+                                              <a1611:picAttrSrcUrl xmlns:a1611="http://schemas.microsoft.com/office/drawing/2016/11/main" xmlns:w16sdtdh="http://schemas.microsoft.com/office/word/2020/wordml/sdtdatahash" xmlns:w16="http://schemas.microsoft.com/office/word/2018/wordml" xmlns:w16cid="http://schemas.microsoft.com/office/word/2016/wordml/cid" xmlns:w16cex="http://schemas.microsoft.com/office/word/2018/wordml/cex" xmlns:w="http://schemas.openxmlformats.org/wordprocessingml/2006/main" xmlns:w10="urn:schemas-microsoft-com:office:word" xmlns:v="urn:schemas-microsoft-com:vml" xmlns:o="urn:schemas-microsoft-com:office:office" xmlns:am3d="http://schemas.microsoft.com/office/drawing/2017/model3d" xmlns:aink="http://schemas.microsoft.com/office/drawing/2016/ink" xmlns:cx8="http://schemas.microsoft.com/office/drawing/2016/5/14/chartex" xmlns:cx7="http://schemas.microsoft.com/office/drawing/2016/5/13/chartex" xmlns:cx6="http://schemas.microsoft.com/office/drawing/2016/5/12/chartex" xmlns:cx5="http://schemas.microsoft.com/office/drawing/2016/5/11/chartex" xmlns:cx4="http://schemas.microsoft.com/office/drawing/2016/5/10/chartex" xmlns:cx3="http://schemas.microsoft.com/office/drawing/2016/5/9/chartex" xmlns:cx2="http://schemas.microsoft.com/office/drawing/2015/10/21/chartex" xmlns="" r:id="rId9"/>
                                             </a:ext>
                                           </a:extLst>
                                         </a:blip>
@@ -7282,7 +7818,6 @@
                               <w:noProof/>
                               <w:sz w:val="18"/>
                               <w:szCs w:val="18"/>
-                              <w:lang w:val="bg-BG" w:eastAsia="bg-BG"/>
                             </w:rPr>
                             <w:drawing>
                               <wp:inline distT="0" distB="0" distL="0" distR="0" wp14:anchorId="15168924" wp14:editId="70A0374F">
@@ -7336,7 +7871,6 @@
                               <w:noProof/>
                               <w:sz w:val="18"/>
                               <w:szCs w:val="18"/>
-                              <w:lang w:val="bg-BG" w:eastAsia="bg-BG"/>
                             </w:rPr>
                             <w:drawing>
                               <wp:inline distT="0" distB="0" distL="0" distR="0" wp14:anchorId="1C97DE02" wp14:editId="61D842AB">
@@ -7390,7 +7924,6 @@
                               <w:noProof/>
                               <w:sz w:val="18"/>
                               <w:szCs w:val="18"/>
-                              <w:lang w:val="bg-BG" w:eastAsia="bg-BG"/>
                             </w:rPr>
                             <w:drawing>
                               <wp:inline distT="0" distB="0" distL="0" distR="0" wp14:anchorId="103BD2B7" wp14:editId="40827562">
@@ -7460,7 +7993,6 @@
                               <w:noProof/>
                               <w:sz w:val="18"/>
                               <w:szCs w:val="18"/>
-                              <w:lang w:val="bg-BG" w:eastAsia="bg-BG"/>
                             </w:rPr>
                             <w:drawing>
                               <wp:inline distT="0" distB="0" distL="0" distR="0" wp14:anchorId="620F6097" wp14:editId="67DE1394">
@@ -7527,7 +8059,6 @@
                               <w:noProof/>
                               <w:sz w:val="18"/>
                               <w:szCs w:val="18"/>
-                              <w:lang w:val="bg-BG" w:eastAsia="bg-BG"/>
                             </w:rPr>
                             <w:drawing>
                               <wp:inline distT="0" distB="0" distL="0" distR="0" wp14:anchorId="02F95DD8" wp14:editId="5DBDA342">
@@ -7589,7 +8120,7 @@
         </mc:Choice>
         <mc:Fallback>
           <w:pict>
-            <v:shape w14:anchorId="2074F399" id="Text Box 16" o:spid="_x0000_s1027" type="#_x0000_t202" style="position:absolute;margin-left:109pt;margin-top:7pt;width:411.4pt;height:40.45pt;z-index:251657216;visibility:visible;mso-wrap-style:square;mso-width-percent:0;mso-height-percent:0;mso-wrap-distance-left:9pt;mso-wrap-distance-top:0;mso-wrap-distance-right:9pt;mso-wrap-distance-bottom:0;mso-position-horizontal:absolute;mso-position-horizontal-relative:text;mso-position-vertical:absolute;mso-position-vertical-relative:text;mso-width-percent:0;mso-height-percent:0;mso-width-relative:page;mso-height-relative:page;v-text-anchor:top" o:gfxdata="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" filled="f" stroked="f">
+            <v:shape w14:anchorId="2074F399" id="Text Box 16" o:spid="_x0000_s1027" type="#_x0000_t202" style="position:absolute;margin-left:109pt;margin-top:7pt;width:411.4pt;height:40.45pt;z-index:251657216;visibility:visible;mso-wrap-style:square;mso-width-percent:0;mso-height-percent:0;mso-wrap-distance-left:9pt;mso-wrap-distance-top:0;mso-wrap-distance-right:9pt;mso-wrap-distance-bottom:0;mso-position-horizontal:absolute;mso-position-horizontal-relative:text;mso-position-vertical:absolute;mso-position-vertical-relative:text;mso-width-percent:0;mso-height-percent:0;mso-width-relative:page;mso-height-relative:page;v-text-anchor:top" o:gfxdata="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" filled="f" stroked="f">
               <v:textbox inset=".5mm,1.2mm,.5mm,.5mm">
                 <w:txbxContent>
                   <w:p>
@@ -7600,7 +8131,7 @@
                         <w:szCs w:val="17"/>
                       </w:rPr>
                     </w:pPr>
-                    <w:bookmarkStart w:id="1" w:name="_Hlk24191091"/>
+                    <w:bookmarkStart w:id="2" w:name="_Hlk24191091"/>
                     <w:r>
                       <w:rPr>
                         <w:sz w:val="17"/>
@@ -7718,7 +8249,7 @@
                       <w:t>.</w:t>
                     </w:r>
                   </w:p>
-                  <w:bookmarkEnd w:id="1"/>
+                  <w:bookmarkEnd w:id="2"/>
                   <w:p>
                     <w:pPr>
                       <w:spacing w:line="240" w:lineRule="auto"/>
@@ -7733,14 +8264,13 @@
                         <w:noProof/>
                         <w:sz w:val="18"/>
                         <w:szCs w:val="18"/>
-                        <w:lang w:val="bg-BG" w:eastAsia="bg-BG"/>
                       </w:rPr>
                       <w:drawing>
                         <wp:inline distT="0" distB="0" distL="0" distR="0" wp14:anchorId="53621E41" wp14:editId="3BF595D6">
                           <wp:extent cx="180000" cy="180000"/>
                           <wp:effectExtent l="0" t="0" r="0" b="0"/>
                           <wp:docPr id="3" name="Picture 3">
-                            <a:hlinkClick xmlns:a="http://schemas.openxmlformats.org/drawingml/2006/main" r:id="rId20"/>
+                            <a:hlinkClick xmlns:a="http://schemas.openxmlformats.org/drawingml/2006/main" r:id="rId1"/>
                           </wp:docPr>
                           <wp:cNvGraphicFramePr>
                             <a:graphicFrameLocks xmlns:a="http://schemas.openxmlformats.org/drawingml/2006/main" noChangeAspect="1"/>
@@ -7800,7 +8330,6 @@
                         <w:noProof/>
                         <w:sz w:val="18"/>
                         <w:szCs w:val="18"/>
-                        <w:lang w:val="bg-BG" w:eastAsia="bg-BG"/>
                       </w:rPr>
                       <w:drawing>
                         <wp:inline distT="0" distB="0" distL="0" distR="0" wp14:anchorId="64E29E7A" wp14:editId="1BD0FFE4">
@@ -7867,7 +8396,6 @@
                         <w:noProof/>
                         <w:sz w:val="18"/>
                         <w:szCs w:val="18"/>
-                        <w:lang w:val="bg-BG" w:eastAsia="bg-BG"/>
                       </w:rPr>
                       <w:drawing>
                         <wp:inline distT="0" distB="0" distL="0" distR="0" wp14:anchorId="293C9B17" wp14:editId="373E17EF">
@@ -7921,7 +8449,6 @@
                         <w:noProof/>
                         <w:sz w:val="18"/>
                         <w:szCs w:val="18"/>
-                        <w:lang w:val="bg-BG" w:eastAsia="bg-BG"/>
                       </w:rPr>
                       <w:drawing>
                         <wp:inline distT="0" distB="0" distL="0" distR="0" wp14:anchorId="75BE9FD2" wp14:editId="14C27CD2">
@@ -7951,7 +8478,7 @@
                                         <a14:useLocalDpi xmlns:a14="http://schemas.microsoft.com/office/drawing/2010/main" val="0"/>
                                       </a:ext>
                                       <a:ext uri="{837473B0-CC2E-450A-ABE3-18F120FF3D39}">
-                                        <a1611:picAttrSrcUrl xmlns:a1611="http://schemas.microsoft.com/office/drawing/2016/11/main" r:id="rId9"/>
+                                        <a1611:picAttrSrcUrl xmlns:a1611="http://schemas.microsoft.com/office/drawing/2016/11/main" xmlns:w16sdtdh="http://schemas.microsoft.com/office/word/2020/wordml/sdtdatahash" xmlns:w16="http://schemas.microsoft.com/office/word/2018/wordml" xmlns:w16cid="http://schemas.microsoft.com/office/word/2016/wordml/cid" xmlns:w16cex="http://schemas.microsoft.com/office/word/2018/wordml/cex" xmlns:w="http://schemas.openxmlformats.org/wordprocessingml/2006/main" xmlns:w10="urn:schemas-microsoft-com:office:word" xmlns:v="urn:schemas-microsoft-com:vml" xmlns:o="urn:schemas-microsoft-com:office:office" xmlns:am3d="http://schemas.microsoft.com/office/drawing/2017/model3d" xmlns:aink="http://schemas.microsoft.com/office/drawing/2016/ink" xmlns:cx8="http://schemas.microsoft.com/office/drawing/2016/5/14/chartex" xmlns:cx7="http://schemas.microsoft.com/office/drawing/2016/5/13/chartex" xmlns:cx6="http://schemas.microsoft.com/office/drawing/2016/5/12/chartex" xmlns:cx5="http://schemas.microsoft.com/office/drawing/2016/5/11/chartex" xmlns:cx4="http://schemas.microsoft.com/office/drawing/2016/5/10/chartex" xmlns:cx3="http://schemas.microsoft.com/office/drawing/2016/5/9/chartex" xmlns:cx2="http://schemas.microsoft.com/office/drawing/2015/10/21/chartex" xmlns="" r:id="rId9"/>
                                       </a:ext>
                                     </a:extLst>
                                   </a:blip>
@@ -7991,7 +8518,6 @@
                         <w:noProof/>
                         <w:sz w:val="18"/>
                         <w:szCs w:val="18"/>
-                        <w:lang w:val="bg-BG" w:eastAsia="bg-BG"/>
                       </w:rPr>
                       <w:drawing>
                         <wp:inline distT="0" distB="0" distL="0" distR="0" wp14:anchorId="15168924" wp14:editId="70A0374F">
@@ -8045,7 +8571,6 @@
                         <w:noProof/>
                         <w:sz w:val="18"/>
                         <w:szCs w:val="18"/>
-                        <w:lang w:val="bg-BG" w:eastAsia="bg-BG"/>
                       </w:rPr>
                       <w:drawing>
                         <wp:inline distT="0" distB="0" distL="0" distR="0" wp14:anchorId="1C97DE02" wp14:editId="61D842AB">
@@ -8099,7 +8624,6 @@
                         <w:noProof/>
                         <w:sz w:val="18"/>
                         <w:szCs w:val="18"/>
-                        <w:lang w:val="bg-BG" w:eastAsia="bg-BG"/>
                       </w:rPr>
                       <w:drawing>
                         <wp:inline distT="0" distB="0" distL="0" distR="0" wp14:anchorId="103BD2B7" wp14:editId="40827562">
@@ -8169,7 +8693,6 @@
                         <w:noProof/>
                         <w:sz w:val="18"/>
                         <w:szCs w:val="18"/>
-                        <w:lang w:val="bg-BG" w:eastAsia="bg-BG"/>
                       </w:rPr>
                       <w:drawing>
                         <wp:inline distT="0" distB="0" distL="0" distR="0" wp14:anchorId="620F6097" wp14:editId="67DE1394">
@@ -8236,7 +8759,6 @@
                         <w:noProof/>
                         <w:sz w:val="18"/>
                         <w:szCs w:val="18"/>
-                        <w:lang w:val="bg-BG" w:eastAsia="bg-BG"/>
                       </w:rPr>
                       <w:drawing>
                         <wp:inline distT="0" distB="0" distL="0" distR="0" wp14:anchorId="02F95DD8" wp14:editId="5DBDA342">
@@ -8289,7 +8811,6 @@
     <w:r>
       <w:rPr>
         <w:noProof/>
-        <w:lang w:val="bg-BG" w:eastAsia="bg-BG"/>
       </w:rPr>
       <w:drawing>
         <wp:anchor distT="0" distB="0" distL="114300" distR="114300" simplePos="0" relativeHeight="251694080" behindDoc="0" locked="0" layoutInCell="1" allowOverlap="1" wp14:anchorId="318DB6A9" wp14:editId="57820713">
@@ -8361,7 +8882,6 @@
     <w:r>
       <w:rPr>
         <w:noProof/>
-        <w:lang w:val="bg-BG" w:eastAsia="bg-BG"/>
       </w:rPr>
       <mc:AlternateContent>
         <mc:Choice Requires="wps">
@@ -8426,7 +8946,7 @@
             </wp:anchor>
           </w:drawing>
         </mc:Choice>
-        <mc:Fallback>
+        <mc:Fallback xmlns:w16sdtdh="http://schemas.microsoft.com/office/word/2020/wordml/sdtdatahash" xmlns:w16="http://schemas.microsoft.com/office/word/2018/wordml" xmlns:w16cid="http://schemas.microsoft.com/office/word/2016/wordml/cid" xmlns:w16cex="http://schemas.microsoft.com/office/word/2018/wordml/cex" xmlns:am3d="http://schemas.microsoft.com/office/drawing/2017/model3d" xmlns:aink="http://schemas.microsoft.com/office/drawing/2016/ink" xmlns:cx8="http://schemas.microsoft.com/office/drawing/2016/5/14/chartex" xmlns:cx7="http://schemas.microsoft.com/office/drawing/2016/5/13/chartex" xmlns:cx6="http://schemas.microsoft.com/office/drawing/2016/5/12/chartex" xmlns:cx5="http://schemas.microsoft.com/office/drawing/2016/5/11/chartex" xmlns:cx4="http://schemas.microsoft.com/office/drawing/2016/5/10/chartex" xmlns:cx3="http://schemas.microsoft.com/office/drawing/2016/5/9/chartex" xmlns:cx2="http://schemas.microsoft.com/office/drawing/2015/10/21/chartex">
           <w:pict>
             <v:line w14:anchorId="60BE7D18" id="Straight Connector 19" o:spid="_x0000_s1026" style="position:absolute;flip:y;z-index:251622400;visibility:visible;mso-wrap-style:square;mso-width-percent:0;mso-height-percent:0;mso-wrap-distance-left:9pt;mso-wrap-distance-top:0;mso-wrap-distance-right:9pt;mso-wrap-distance-bottom:0;mso-position-horizontal:absolute;mso-position-horizontal-relative:text;mso-position-vertical:absolute;mso-position-vertical-relative:text;mso-width-percent:0;mso-height-percent:0;mso-width-relative:page;mso-height-relative:page" from="-.1pt,5.2pt" to="520.7pt,5.2pt" o:gfxdata="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" strokecolor="#974706 [1609]" strokeweight="1pt">
               <v:stroke endcap="round"/>
@@ -8438,7 +8958,6 @@
     <w:r>
       <w:rPr>
         <w:noProof/>
-        <w:lang w:val="bg-BG" w:eastAsia="bg-BG"/>
       </w:rPr>
       <mc:AlternateContent>
         <mc:Choice Requires="wps">
@@ -8608,7 +9127,7 @@
         </mc:Choice>
         <mc:Fallback>
           <w:pict>
-            <v:shape w14:anchorId="60DB5C39" id="Text Box 4" o:spid="_x0000_s1028" type="#_x0000_t202" style="position:absolute;margin-left:444.65pt;margin-top:26.95pt;width:70.9pt;height:15.9pt;z-index:251663360;visibility:visible;mso-wrap-style:square;mso-width-percent:0;mso-height-percent:0;mso-wrap-distance-left:9pt;mso-wrap-distance-top:0;mso-wrap-distance-right:9pt;mso-wrap-distance-bottom:0;mso-position-horizontal:absolute;mso-position-horizontal-relative:text;mso-position-vertical:absolute;mso-position-vertical-relative:text;mso-width-percent:0;mso-height-percent:0;mso-width-relative:page;mso-height-relative:page;v-text-anchor:middle" o:gfxdata="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" filled="f" stroked="f" strokeweight=".5pt">
+            <v:shape w14:anchorId="60DB5C39" id="Text Box 4" o:spid="_x0000_s1028" type="#_x0000_t202" style="position:absolute;margin-left:444.65pt;margin-top:26.95pt;width:70.9pt;height:15.9pt;z-index:251663360;visibility:visible;mso-wrap-style:square;mso-width-percent:0;mso-height-percent:0;mso-wrap-distance-left:9pt;mso-wrap-distance-top:0;mso-wrap-distance-right:9pt;mso-wrap-distance-bottom:0;mso-position-horizontal:absolute;mso-position-horizontal-relative:text;mso-position-vertical:absolute;mso-position-vertical-relative:text;mso-width-percent:0;mso-height-percent:0;mso-width-relative:page;mso-height-relative:page;v-text-anchor:middle" o:gfxdata="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" filled="f" stroked="f" strokeweight=".5pt">
               <v:textbox inset="0,0,0,0">
                 <w:txbxContent>
                   <w:p>
@@ -8719,7 +9238,7 @@
 </file>
 
 <file path=word/footnotes.xml><?xml version="1.0" encoding="utf-8"?>
-<w:footnotes xmlns:wpc="http://schemas.microsoft.com/office/word/2010/wordprocessingCanvas" xmlns:cx="http://schemas.microsoft.com/office/drawing/2014/chartex" xmlns:cx1="http://schemas.microsoft.com/office/drawing/2015/9/8/chartex" xmlns:cx2="http://schemas.microsoft.com/office/drawing/2015/10/21/chartex" xmlns:cx3="http://schemas.microsoft.com/office/drawing/2016/5/9/chartex" xmlns:cx4="http://schemas.microsoft.com/office/drawing/2016/5/10/chartex" xmlns:cx5="http://schemas.microsoft.com/office/drawing/2016/5/11/chartex" xmlns:cx6="http://schemas.microsoft.com/office/drawing/2016/5/12/chartex" xmlns:cx7="http://schemas.microsoft.com/office/drawing/2016/5/13/chartex" xmlns:cx8="http://schemas.microsoft.com/office/drawing/2016/5/14/chartex" xmlns:mc="http://schemas.openxmlformats.org/markup-compatibility/2006" xmlns:aink="http://schemas.microsoft.com/office/drawing/2016/ink" xmlns:am3d="http://schemas.microsoft.com/office/drawing/2017/model3d" xmlns:o="urn:schemas-microsoft-com:office:office" xmlns:r="http://schemas.openxmlformats.org/officeDocument/2006/relationships" xmlns:m="http://schemas.openxmlformats.org/officeDocument/2006/math" xmlns:v="urn:schemas-microsoft-com:vml" xmlns:wp14="http://schemas.microsoft.com/office/word/2010/wordprocessingDrawing" xmlns:wp="http://schemas.openxmlformats.org/drawingml/2006/wordprocessingDrawing" xmlns:w10="urn:schemas-microsoft-com:office:word" xmlns:w="http://schemas.openxmlformats.org/wordprocessingml/2006/main" xmlns:w14="http://schemas.microsoft.com/office/word/2010/wordml" xmlns:w15="http://schemas.microsoft.com/office/word/2012/wordml" xmlns:w16cex="http://schemas.microsoft.com/office/word/2018/wordml/cex" xmlns:w16cid="http://schemas.microsoft.com/office/word/2016/wordml/cid" xmlns:w16="http://schemas.microsoft.com/office/word/2018/wordml" xmlns:w16sdtdh="http://schemas.microsoft.com/office/word/2020/wordml/sdtdatahash" xmlns:w16se="http://schemas.microsoft.com/office/word/2015/wordml/symex" xmlns:wpg="http://schemas.microsoft.com/office/word/2010/wordprocessingGroup" xmlns:wpi="http://schemas.microsoft.com/office/word/2010/wordprocessingInk" xmlns:wne="http://schemas.microsoft.com/office/word/2006/wordml" xmlns:wps="http://schemas.microsoft.com/office/word/2010/wordprocessingShape" mc:Ignorable="w14 w15 w16se w16cid w16 w16cex w16sdtdh wp14">
+<w:footnotes xmlns:wpc="http://schemas.microsoft.com/office/word/2010/wordprocessingCanvas" xmlns:cx="http://schemas.microsoft.com/office/drawing/2014/chartex" xmlns:cx1="http://schemas.microsoft.com/office/drawing/2015/9/8/chartex" xmlns:mc="http://schemas.openxmlformats.org/markup-compatibility/2006" xmlns:o="urn:schemas-microsoft-com:office:office" xmlns:r="http://schemas.openxmlformats.org/officeDocument/2006/relationships" xmlns:m="http://schemas.openxmlformats.org/officeDocument/2006/math" xmlns:v="urn:schemas-microsoft-com:vml" xmlns:wp14="http://schemas.microsoft.com/office/word/2010/wordprocessingDrawing" xmlns:wp="http://schemas.openxmlformats.org/drawingml/2006/wordprocessingDrawing" xmlns:w10="urn:schemas-microsoft-com:office:word" xmlns:w="http://schemas.openxmlformats.org/wordprocessingml/2006/main" xmlns:w14="http://schemas.microsoft.com/office/word/2010/wordml" xmlns:w15="http://schemas.microsoft.com/office/word/2012/wordml" xmlns:w16se="http://schemas.microsoft.com/office/word/2015/wordml/symex" xmlns:wpg="http://schemas.microsoft.com/office/word/2010/wordprocessingGroup" xmlns:wpi="http://schemas.microsoft.com/office/word/2010/wordprocessingInk" xmlns:wne="http://schemas.microsoft.com/office/word/2006/wordml" xmlns:wps="http://schemas.microsoft.com/office/word/2010/wordprocessingShape" mc:Ignorable="w14 w15 w16se wp14">
   <w:footnote w:type="separator" w:id="-1">
     <w:p>
       <w:pPr>
@@ -8744,7 +9263,7 @@
 </file>
 
 <file path=word/header1.xml><?xml version="1.0" encoding="utf-8"?>
-<w:hdr xmlns:wpc="http://schemas.microsoft.com/office/word/2010/wordprocessingCanvas" xmlns:cx="http://schemas.microsoft.com/office/drawing/2014/chartex" xmlns:cx1="http://schemas.microsoft.com/office/drawing/2015/9/8/chartex" xmlns:cx2="http://schemas.microsoft.com/office/drawing/2015/10/21/chartex" xmlns:cx3="http://schemas.microsoft.com/office/drawing/2016/5/9/chartex" xmlns:cx4="http://schemas.microsoft.com/office/drawing/2016/5/10/chartex" xmlns:cx5="http://schemas.microsoft.com/office/drawing/2016/5/11/chartex" xmlns:cx6="http://schemas.microsoft.com/office/drawing/2016/5/12/chartex" xmlns:cx7="http://schemas.microsoft.com/office/drawing/2016/5/13/chartex" xmlns:cx8="http://schemas.microsoft.com/office/drawing/2016/5/14/chartex" xmlns:mc="http://schemas.openxmlformats.org/markup-compatibility/2006" xmlns:aink="http://schemas.microsoft.com/office/drawing/2016/ink" xmlns:am3d="http://schemas.microsoft.com/office/drawing/2017/model3d" xmlns:o="urn:schemas-microsoft-com:office:office" xmlns:r="http://schemas.openxmlformats.org/officeDocument/2006/relationships" xmlns:m="http://schemas.openxmlformats.org/officeDocument/2006/math" xmlns:v="urn:schemas-microsoft-com:vml" xmlns:wp14="http://schemas.microsoft.com/office/word/2010/wordprocessingDrawing" xmlns:wp="http://schemas.openxmlformats.org/drawingml/2006/wordprocessingDrawing" xmlns:w10="urn:schemas-microsoft-com:office:word" xmlns:w="http://schemas.openxmlformats.org/wordprocessingml/2006/main" xmlns:w14="http://schemas.microsoft.com/office/word/2010/wordml" xmlns:w15="http://schemas.microsoft.com/office/word/2012/wordml" xmlns:w16cex="http://schemas.microsoft.com/office/word/2018/wordml/cex" xmlns:w16cid="http://schemas.microsoft.com/office/word/2016/wordml/cid" xmlns:w16="http://schemas.microsoft.com/office/word/2018/wordml" xmlns:w16sdtdh="http://schemas.microsoft.com/office/word/2020/wordml/sdtdatahash" xmlns:w16se="http://schemas.microsoft.com/office/word/2015/wordml/symex" xmlns:wpg="http://schemas.microsoft.com/office/word/2010/wordprocessingGroup" xmlns:wpi="http://schemas.microsoft.com/office/word/2010/wordprocessingInk" xmlns:wne="http://schemas.microsoft.com/office/word/2006/wordml" xmlns:wps="http://schemas.microsoft.com/office/word/2010/wordprocessingShape" mc:Ignorable="w14 w15 w16se w16cid w16 w16cex w16sdtdh wp14">
+<w:hdr xmlns:wpc="http://schemas.microsoft.com/office/word/2010/wordprocessingCanvas" xmlns:cx="http://schemas.microsoft.com/office/drawing/2014/chartex" xmlns:cx1="http://schemas.microsoft.com/office/drawing/2015/9/8/chartex" xmlns:mc="http://schemas.openxmlformats.org/markup-compatibility/2006" xmlns:o="urn:schemas-microsoft-com:office:office" xmlns:r="http://schemas.openxmlformats.org/officeDocument/2006/relationships" xmlns:m="http://schemas.openxmlformats.org/officeDocument/2006/math" xmlns:v="urn:schemas-microsoft-com:vml" xmlns:wp14="http://schemas.microsoft.com/office/word/2010/wordprocessingDrawing" xmlns:wp="http://schemas.openxmlformats.org/drawingml/2006/wordprocessingDrawing" xmlns:w10="urn:schemas-microsoft-com:office:word" xmlns:w="http://schemas.openxmlformats.org/wordprocessingml/2006/main" xmlns:w14="http://schemas.microsoft.com/office/word/2010/wordml" xmlns:w15="http://schemas.microsoft.com/office/word/2012/wordml" xmlns:w16se="http://schemas.microsoft.com/office/word/2015/wordml/symex" xmlns:wpg="http://schemas.microsoft.com/office/word/2010/wordprocessingGroup" xmlns:wpi="http://schemas.microsoft.com/office/word/2010/wordprocessingInk" xmlns:wne="http://schemas.microsoft.com/office/word/2006/wordml" xmlns:wps="http://schemas.microsoft.com/office/word/2010/wordprocessingShape" mc:Ignorable="w14 w15 w16se wp14">
   <w:p>
     <w:pPr>
       <w:pStyle w:val="Header"/>
@@ -8755,7 +9274,7 @@
 </file>
 
 <file path=word/numbering.xml><?xml version="1.0" encoding="utf-8"?>
-<w:numbering xmlns:wpc="http://schemas.microsoft.com/office/word/2010/wordprocessingCanvas" xmlns:cx="http://schemas.microsoft.com/office/drawing/2014/chartex" xmlns:cx1="http://schemas.microsoft.com/office/drawing/2015/9/8/chartex" xmlns:cx2="http://schemas.microsoft.com/office/drawing/2015/10/21/chartex" xmlns:cx3="http://schemas.microsoft.com/office/drawing/2016/5/9/chartex" xmlns:cx4="http://schemas.microsoft.com/office/drawing/2016/5/10/chartex" xmlns:cx5="http://schemas.microsoft.com/office/drawing/2016/5/11/chartex" xmlns:cx6="http://schemas.microsoft.com/office/drawing/2016/5/12/chartex" xmlns:cx7="http://schemas.microsoft.com/office/drawing/2016/5/13/chartex" xmlns:cx8="http://schemas.microsoft.com/office/drawing/2016/5/14/chartex" xmlns:mc="http://schemas.openxmlformats.org/markup-compatibility/2006" xmlns:aink="http://schemas.microsoft.com/office/drawing/2016/ink" xmlns:am3d="http://schemas.microsoft.com/office/drawing/2017/model3d" xmlns:o="urn:schemas-microsoft-com:office:office" xmlns:r="http://schemas.openxmlformats.org/officeDocument/2006/relationships" xmlns:m="http://schemas.openxmlformats.org/officeDocument/2006/math" xmlns:v="urn:schemas-microsoft-com:vml" xmlns:wp14="http://schemas.microsoft.com/office/word/2010/wordprocessingDrawing" xmlns:wp="http://schemas.openxmlformats.org/drawingml/2006/wordprocessingDrawing" xmlns:w10="urn:schemas-microsoft-com:office:word" xmlns:w="http://schemas.openxmlformats.org/wordprocessingml/2006/main" xmlns:w14="http://schemas.microsoft.com/office/word/2010/wordml" xmlns:w15="http://schemas.microsoft.com/office/word/2012/wordml" xmlns:w16cex="http://schemas.microsoft.com/office/word/2018/wordml/cex" xmlns:w16cid="http://schemas.microsoft.com/office/word/2016/wordml/cid" xmlns:w16="http://schemas.microsoft.com/office/word/2018/wordml" xmlns:w16sdtdh="http://schemas.microsoft.com/office/word/2020/wordml/sdtdatahash" xmlns:w16se="http://schemas.microsoft.com/office/word/2015/wordml/symex" xmlns:wpg="http://schemas.microsoft.com/office/word/2010/wordprocessingGroup" xmlns:wpi="http://schemas.microsoft.com/office/word/2010/wordprocessingInk" xmlns:wne="http://schemas.microsoft.com/office/word/2006/wordml" xmlns:wps="http://schemas.microsoft.com/office/word/2010/wordprocessingShape" mc:Ignorable="w14 w15 w16se w16cid w16 w16cex w16sdtdh wp14">
+<w:numbering xmlns:wpc="http://schemas.microsoft.com/office/word/2010/wordprocessingCanvas" xmlns:cx="http://schemas.microsoft.com/office/drawing/2014/chartex" xmlns:cx1="http://schemas.microsoft.com/office/drawing/2015/9/8/chartex" xmlns:mc="http://schemas.openxmlformats.org/markup-compatibility/2006" xmlns:o="urn:schemas-microsoft-com:office:office" xmlns:r="http://schemas.openxmlformats.org/officeDocument/2006/relationships" xmlns:m="http://schemas.openxmlformats.org/officeDocument/2006/math" xmlns:v="urn:schemas-microsoft-com:vml" xmlns:wp14="http://schemas.microsoft.com/office/word/2010/wordprocessingDrawing" xmlns:wp="http://schemas.openxmlformats.org/drawingml/2006/wordprocessingDrawing" xmlns:w10="urn:schemas-microsoft-com:office:word" xmlns:w="http://schemas.openxmlformats.org/wordprocessingml/2006/main" xmlns:w14="http://schemas.microsoft.com/office/word/2010/wordml" xmlns:w15="http://schemas.microsoft.com/office/word/2012/wordml" xmlns:w16se="http://schemas.microsoft.com/office/word/2015/wordml/symex" xmlns:wpg="http://schemas.microsoft.com/office/word/2010/wordprocessingGroup" xmlns:wpi="http://schemas.microsoft.com/office/word/2010/wordprocessingInk" xmlns:wne="http://schemas.microsoft.com/office/word/2006/wordml" xmlns:wps="http://schemas.microsoft.com/office/word/2010/wordprocessingShape" mc:Ignorable="w14 w15 w16se wp14">
   <w:abstractNum w:abstractNumId="0" w15:restartNumberingAfterBreak="0">
     <w:nsid w:val="05BE74FF"/>
     <w:multiLevelType w:val="hybridMultilevel"/>
@@ -13230,7 +13749,7 @@
 </file>
 
 <file path=word/styles.xml><?xml version="1.0" encoding="utf-8"?>
-<w:styles xmlns:mc="http://schemas.openxmlformats.org/markup-compatibility/2006" xmlns:r="http://schemas.openxmlformats.org/officeDocument/2006/relationships" xmlns:w="http://schemas.openxmlformats.org/wordprocessingml/2006/main" xmlns:w14="http://schemas.microsoft.com/office/word/2010/wordml" xmlns:w15="http://schemas.microsoft.com/office/word/2012/wordml" xmlns:w16cex="http://schemas.microsoft.com/office/word/2018/wordml/cex" xmlns:w16cid="http://schemas.microsoft.com/office/word/2016/wordml/cid" xmlns:w16="http://schemas.microsoft.com/office/word/2018/wordml" xmlns:w16sdtdh="http://schemas.microsoft.com/office/word/2020/wordml/sdtdatahash" xmlns:w16se="http://schemas.microsoft.com/office/word/2015/wordml/symex" mc:Ignorable="w14 w15 w16se w16cid w16 w16cex w16sdtdh">
+<w:styles xmlns:mc="http://schemas.openxmlformats.org/markup-compatibility/2006" xmlns:r="http://schemas.openxmlformats.org/officeDocument/2006/relationships" xmlns:w="http://schemas.openxmlformats.org/wordprocessingml/2006/main" xmlns:w14="http://schemas.microsoft.com/office/word/2010/wordml" xmlns:w15="http://schemas.microsoft.com/office/word/2012/wordml" xmlns:w16se="http://schemas.microsoft.com/office/word/2015/wordml/symex" mc:Ignorable="w14 w15 w16se">
   <w:docDefaults>
     <w:rPrDefault>
       <w:rPr>
@@ -13246,7 +13765,7 @@
       </w:pPr>
     </w:pPrDefault>
   </w:docDefaults>
-  <w:latentStyles w:defLockedState="0" w:defUIPriority="99" w:defSemiHidden="0" w:defUnhideWhenUsed="0" w:defQFormat="0" w:count="376">
+  <w:latentStyles w:defLockedState="0" w:defUIPriority="99" w:defSemiHidden="0" w:defUnhideWhenUsed="0" w:defQFormat="0" w:count="371">
     <w:lsdException w:name="Normal" w:uiPriority="0" w:qFormat="1"/>
     <w:lsdException w:name="heading 1" w:uiPriority="9" w:qFormat="1"/>
     <w:lsdException w:name="heading 2" w:semiHidden="1" w:uiPriority="9" w:unhideWhenUsed="1" w:qFormat="1"/>
@@ -13618,16 +14137,11 @@
     <w:lsdException w:name="List Table 5 Dark Accent 6" w:uiPriority="50"/>
     <w:lsdException w:name="List Table 6 Colorful Accent 6" w:uiPriority="51"/>
     <w:lsdException w:name="List Table 7 Colorful Accent 6" w:uiPriority="52"/>
-    <w:lsdException w:name="Mention" w:semiHidden="1" w:unhideWhenUsed="1"/>
-    <w:lsdException w:name="Smart Hyperlink" w:semiHidden="1" w:unhideWhenUsed="1"/>
-    <w:lsdException w:name="Hashtag" w:semiHidden="1" w:unhideWhenUsed="1"/>
-    <w:lsdException w:name="Unresolved Mention" w:semiHidden="1" w:unhideWhenUsed="1"/>
-    <w:lsdException w:name="Smart Link" w:semiHidden="1" w:unhideWhenUsed="1"/>
   </w:latentStyles>
   <w:style w:type="paragraph" w:default="1" w:styleId="Normal">
     <w:name w:val="Normal"/>
     <w:qFormat/>
-    <w:rsid w:val="00A65269"/>
+    <w:rsid w:val="00403FA4"/>
     <w:pPr>
       <w:spacing w:before="80" w:after="120"/>
     </w:pPr>
@@ -14673,7 +15187,7 @@
 </file>
 
 <file path=customXml/itemProps1.xml><?xml version="1.0" encoding="utf-8"?>
-<ds:datastoreItem xmlns:ds="http://schemas.openxmlformats.org/officeDocument/2006/customXml" ds:itemID="{6D4099CB-505B-4D92-86E0-996750B070F3}">
+<ds:datastoreItem xmlns:ds="http://schemas.openxmlformats.org/officeDocument/2006/customXml" ds:itemID="{1AF9E45A-5E09-4490-8CB6-F2FD938F7E59}">
   <ds:schemaRefs>
     <ds:schemaRef ds:uri="http://schemas.openxmlformats.org/officeDocument/2006/bibliography"/>
   </ds:schemaRefs>

</xml_diff>